<commit_message>
modified the ER diagram to accomodate data better
</commit_message>
<xml_diff>
--- a/Documents/Soccer/Documentation/Database_Submission_3-19-17.docx
+++ b/Documents/Soccer/Documentation/Database_Submission_3-19-17.docx
@@ -13367,7 +13367,151 @@
         <w:t>Prototype’s Technical Specifications</w:t>
       </w:r>
     </w:p>
-    <w:p/>
+    <w:p>
+      <w:pPr>
+        <w:rPr>
+          <w:rFonts w:ascii="Cambria" w:eastAsia="Cambria" w:hAnsi="Cambria" w:cs="Cambria"/>
+          <w:sz w:val="24"/>
+          <w:szCs w:val="24"/>
+        </w:rPr>
+      </w:pPr>
+      <w:r>
+        <w:rPr>
+          <w:rFonts w:ascii="Cambria" w:eastAsia="Cambria" w:hAnsi="Cambria" w:cs="Cambria"/>
+          <w:sz w:val="24"/>
+          <w:szCs w:val="24"/>
+        </w:rPr>
+        <w:t xml:space="preserve">The project will be implemented using the </w:t>
+      </w:r>
+      <w:proofErr w:type="spellStart"/>
+      <w:r>
+        <w:rPr>
+          <w:rFonts w:ascii="Cambria" w:eastAsia="Cambria" w:hAnsi="Cambria" w:cs="Cambria"/>
+          <w:sz w:val="24"/>
+          <w:szCs w:val="24"/>
+        </w:rPr>
+        <w:t>Postg</w:t>
+      </w:r>
+      <w:r>
+        <w:rPr>
+          <w:rFonts w:ascii="Cambria" w:eastAsia="Cambria" w:hAnsi="Cambria" w:cs="Cambria"/>
+          <w:sz w:val="24"/>
+          <w:szCs w:val="24"/>
+        </w:rPr>
+        <w:t>res</w:t>
+      </w:r>
+      <w:proofErr w:type="spellEnd"/>
+      <w:r>
+        <w:rPr>
+          <w:rFonts w:ascii="Cambria" w:eastAsia="Cambria" w:hAnsi="Cambria" w:cs="Cambria"/>
+          <w:sz w:val="24"/>
+          <w:szCs w:val="24"/>
+        </w:rPr>
+        <w:t xml:space="preserve"> Database Management System. </w:t>
+      </w:r>
+      <w:r>
+        <w:rPr>
+          <w:rFonts w:ascii="Cambria" w:eastAsia="Cambria" w:hAnsi="Cambria" w:cs="Cambria"/>
+          <w:sz w:val="24"/>
+          <w:szCs w:val="24"/>
+        </w:rPr>
+        <w:t xml:space="preserve">Also, the application’s source code will be hosted on a remote </w:t>
+      </w:r>
+      <w:proofErr w:type="spellStart"/>
+      <w:r>
+        <w:rPr>
+          <w:rFonts w:ascii="Cambria" w:eastAsia="Cambria" w:hAnsi="Cambria" w:cs="Cambria"/>
+          <w:sz w:val="24"/>
+          <w:szCs w:val="24"/>
+        </w:rPr>
+        <w:t>GitHub</w:t>
+      </w:r>
+      <w:proofErr w:type="spellEnd"/>
+      <w:r>
+        <w:rPr>
+          <w:rFonts w:ascii="Cambria" w:eastAsia="Cambria" w:hAnsi="Cambria" w:cs="Cambria"/>
+          <w:sz w:val="24"/>
+          <w:szCs w:val="24"/>
+        </w:rPr>
+        <w:t xml:space="preserve"> repository. </w:t>
+      </w:r>
+      <w:r>
+        <w:rPr>
+          <w:rFonts w:ascii="Cambria" w:eastAsia="Cambria" w:hAnsi="Cambria" w:cs="Cambria"/>
+          <w:sz w:val="24"/>
+          <w:szCs w:val="24"/>
+        </w:rPr>
+        <w:t>Our</w:t>
+      </w:r>
+      <w:r>
+        <w:rPr>
+          <w:rFonts w:ascii="Cambria" w:eastAsia="Cambria" w:hAnsi="Cambria" w:cs="Cambria"/>
+          <w:sz w:val="24"/>
+          <w:szCs w:val="24"/>
+        </w:rPr>
+        <w:t xml:space="preserve"> </w:t>
+      </w:r>
+      <w:proofErr w:type="spellStart"/>
+      <w:r>
+        <w:rPr>
+          <w:rFonts w:ascii="Cambria" w:eastAsia="Cambria" w:hAnsi="Cambria" w:cs="Cambria"/>
+          <w:sz w:val="24"/>
+          <w:szCs w:val="24"/>
+        </w:rPr>
+        <w:t>Postgres</w:t>
+      </w:r>
+      <w:proofErr w:type="spellEnd"/>
+      <w:r>
+        <w:rPr>
+          <w:rFonts w:ascii="Cambria" w:eastAsia="Cambria" w:hAnsi="Cambria" w:cs="Cambria"/>
+          <w:sz w:val="24"/>
+          <w:szCs w:val="24"/>
+        </w:rPr>
+        <w:t xml:space="preserve"> SQL database will be populated using the </w:t>
+      </w:r>
+      <w:r>
+        <w:rPr>
+          <w:rFonts w:ascii="Cambria" w:eastAsia="Cambria" w:hAnsi="Cambria" w:cs="Cambria"/>
+          <w:sz w:val="24"/>
+          <w:szCs w:val="24"/>
+        </w:rPr>
+        <w:t xml:space="preserve">football-data </w:t>
+      </w:r>
+      <w:r>
+        <w:rPr>
+          <w:rFonts w:ascii="Cambria" w:eastAsia="Cambria" w:hAnsi="Cambria" w:cs="Cambria"/>
+          <w:sz w:val="24"/>
+          <w:szCs w:val="24"/>
+        </w:rPr>
+        <w:t>REST API Python Client</w:t>
+      </w:r>
+      <w:r>
+        <w:rPr>
+          <w:rFonts w:ascii="Cambria" w:eastAsia="Cambria" w:hAnsi="Cambria" w:cs="Cambria"/>
+          <w:sz w:val="24"/>
+          <w:szCs w:val="24"/>
+        </w:rPr>
+        <w:t xml:space="preserve">. Lastly, Python will be used to process </w:t>
+      </w:r>
+      <w:proofErr w:type="spellStart"/>
+      <w:r>
+        <w:rPr>
+          <w:rFonts w:ascii="Cambria" w:eastAsia="Cambria" w:hAnsi="Cambria" w:cs="Cambria"/>
+          <w:sz w:val="24"/>
+          <w:szCs w:val="24"/>
+        </w:rPr>
+        <w:t>json</w:t>
+      </w:r>
+      <w:proofErr w:type="spellEnd"/>
+      <w:r>
+        <w:rPr>
+          <w:rFonts w:ascii="Cambria" w:eastAsia="Cambria" w:hAnsi="Cambria" w:cs="Cambria"/>
+          <w:sz w:val="24"/>
+          <w:szCs w:val="24"/>
+        </w:rPr>
+        <w:t xml:space="preserve"> objects and insert data into the database system. </w:t>
+      </w:r>
+    </w:p>
     <w:p>
       <w:pPr>
         <w:pStyle w:val="Heading1"/>
@@ -14311,8 +14455,6 @@
               </w:rPr>
               <w:t xml:space="preserve">Pending </w:t>
             </w:r>
-            <w:bookmarkStart w:id="2" w:name="_GoBack"/>
-            <w:bookmarkEnd w:id="2"/>
           </w:p>
         </w:tc>
       </w:tr>
@@ -14839,7 +14981,6 @@
         <w:rPr>
           <w:rFonts w:ascii="Cambria" w:eastAsia="Cambria" w:hAnsi="Cambria" w:cs="Cambria"/>
         </w:rPr>
-        <w:lastRenderedPageBreak/>
         <w:t>Relational Model</w:t>
       </w:r>
     </w:p>
@@ -15773,7 +15914,6 @@
           <w:szCs w:val="26"/>
           <w:lang w:val="en"/>
         </w:rPr>
-        <w:lastRenderedPageBreak/>
         <w:t xml:space="preserve">The </w:t>
       </w:r>
       <w:proofErr w:type="spellStart"/>
@@ -16395,6 +16535,108 @@
           <w:szCs w:val="24"/>
         </w:rPr>
       </w:pPr>
+    </w:p>
+    <w:p>
+      <w:pPr>
+        <w:widowControl w:val="0"/>
+        <w:autoSpaceDE w:val="0"/>
+        <w:autoSpaceDN w:val="0"/>
+        <w:adjustRightInd w:val="0"/>
+        <w:spacing w:after="240" w:line="480" w:lineRule="atLeast"/>
+        <w:rPr>
+          <w:rFonts w:ascii="MS Mincho" w:eastAsia="MS Mincho" w:hAnsi="MS Mincho" w:cs="MS Mincho"/>
+          <w:color w:val="255FA6"/>
+          <w:sz w:val="32"/>
+          <w:szCs w:val="32"/>
+        </w:rPr>
+      </w:pPr>
+      <w:r>
+        <w:rPr>
+          <w:rFonts w:ascii="Times" w:hAnsi="Times" w:cs="Times"/>
+          <w:color w:val="255FA6"/>
+          <w:sz w:val="32"/>
+          <w:szCs w:val="32"/>
+        </w:rPr>
+        <w:t>Database Functionalities</w:t>
+      </w:r>
+      <w:r>
+        <w:rPr>
+          <w:rFonts w:ascii="MS Mincho" w:eastAsia="MS Mincho" w:hAnsi="MS Mincho" w:cs="MS Mincho"/>
+          <w:color w:val="255FA6"/>
+          <w:sz w:val="32"/>
+          <w:szCs w:val="32"/>
+        </w:rPr>
+        <w:t> +</w:t>
+      </w:r>
+    </w:p>
+    <w:p>
+      <w:pPr>
+        <w:widowControl w:val="0"/>
+        <w:autoSpaceDE w:val="0"/>
+        <w:autoSpaceDN w:val="0"/>
+        <w:adjustRightInd w:val="0"/>
+        <w:spacing w:after="0" w:line="240" w:lineRule="auto"/>
+        <w:rPr>
+          <w:rFonts w:ascii="Cambria" w:eastAsia="MS Mincho" w:hAnsi="Cambria" w:cs="MS Mincho"/>
+          <w:color w:val="255FA6"/>
+          <w:sz w:val="26"/>
+          <w:szCs w:val="26"/>
+        </w:rPr>
+      </w:pPr>
+      <w:r>
+        <w:rPr>
+          <w:rFonts w:ascii="Cambria" w:hAnsi="Cambria" w:cs="Times"/>
+          <w:color w:val="255FA6"/>
+          <w:sz w:val="26"/>
+          <w:szCs w:val="26"/>
+        </w:rPr>
+        <w:t>Create user account</w:t>
+      </w:r>
+      <w:r>
+        <w:rPr>
+          <w:rFonts w:ascii="MS Mincho" w:eastAsia="MS Mincho" w:hAnsi="MS Mincho" w:cs="MS Mincho"/>
+          <w:color w:val="255FA6"/>
+          <w:sz w:val="26"/>
+          <w:szCs w:val="26"/>
+        </w:rPr>
+        <w:t> +</w:t>
+      </w:r>
+    </w:p>
+    <w:p>
+      <w:pPr>
+        <w:widowControl w:val="0"/>
+        <w:autoSpaceDE w:val="0"/>
+        <w:autoSpaceDN w:val="0"/>
+        <w:adjustRightInd w:val="0"/>
+        <w:spacing w:after="240" w:line="240" w:lineRule="auto"/>
+        <w:rPr>
+          <w:rFonts w:ascii="Cambria" w:eastAsia="MS Mincho" w:hAnsi="Cambria" w:cs="MS Mincho"/>
+          <w:color w:val="255FA6"/>
+          <w:sz w:val="26"/>
+          <w:szCs w:val="26"/>
+        </w:rPr>
+      </w:pPr>
+      <w:r>
+        <w:rPr>
+          <w:rFonts w:ascii="Cambria" w:hAnsi="Cambria" w:cs="Times"/>
+          <w:color w:val="000000"/>
+          <w:sz w:val="24"/>
+          <w:szCs w:val="24"/>
+        </w:rPr>
+        <w:t xml:space="preserve">The user or administrator may create a new user account. First a row is inserted into the user relation and the id of the new user is retrieved. Then the id of the country associated with the country code parameter is retrieved. Once this information has been retrieved a row is created in the profile relation. </w:t>
+      </w:r>
+    </w:p>
+    <w:p>
+      <w:pPr>
+        <w:rPr>
+          <w:sz w:val="24"/>
+          <w:szCs w:val="24"/>
+        </w:rPr>
+      </w:pPr>
+      <w:bookmarkStart w:id="2" w:name="_GoBack"/>
+      <w:bookmarkEnd w:id="2"/>
     </w:p>
     <w:sectPr>
       <w:pgSz w:w="12240" w:h="15840"/>
@@ -21378,7 +21620,7 @@
 </file>
 
 <file path=customXml/itemProps2.xml><?xml version="1.0" encoding="utf-8"?>
-<ds:datastoreItem xmlns:ds="http://schemas.openxmlformats.org/officeDocument/2006/customXml" ds:itemID="{C85FC9F4-9BE3-7642-A16A-12CE297635B8}">
+<ds:datastoreItem xmlns:ds="http://schemas.openxmlformats.org/officeDocument/2006/customXml" ds:itemID="{971989DE-16D5-6345-8195-25EE1423BA46}">
   <ds:schemaRefs>
     <ds:schemaRef ds:uri="http://schemas.openxmlformats.org/officeDocument/2006/bibliography"/>
   </ds:schemaRefs>

</xml_diff>